<commit_message>
added my part and copied justins to the file
WHERE IS ERIC AND CONNOR'S STUFF and who is uploading it?
</commit_message>
<xml_diff>
--- a/MID.docx
+++ b/MID.docx
@@ -40,13 +40,7 @@
     </w:p>
     <w:p>
       <w:r>
-        <w:t xml:space="preserve">Returns the cost of the given code as a string, </w:t>
-      </w:r>
-      <w:r>
-        <w:t>if the item could not be found in the file it will return the string “DNE”.  If the file cannot be found it would print “Can’t open input file” and exit the program</w:t>
-      </w:r>
-      <w:r>
-        <w:t>.</w:t>
+        <w:t>Returns the cost of the given code as a string, if the item could not be found in the file it will return the string “DNE”.  If the file cannot be found it would print “Can’t open input file” and exit the program.</w:t>
       </w:r>
     </w:p>
     <w:p/>
@@ -72,8 +66,212 @@
       <w:r>
         <w:t>file cannot be found it would print “Can’t open input file” and exit the program.</w:t>
       </w:r>
+    </w:p>
+    <w:p>
+      <w:pPr>
+        <w:pStyle w:val="NoSpacing"/>
+      </w:pPr>
+      <w:proofErr w:type="spellStart"/>
+      <w:proofErr w:type="gramStart"/>
+      <w:r>
+        <w:t>setRemoveItem</w:t>
+      </w:r>
+      <w:proofErr w:type="spellEnd"/>
+      <w:r>
+        <w:t>(</w:t>
+      </w:r>
+      <w:proofErr w:type="gramEnd"/>
+      <w:r>
+        <w:t>code):</w:t>
+      </w:r>
+    </w:p>
+    <w:p>
+      <w:pPr>
+        <w:pStyle w:val="NoSpacing"/>
+      </w:pPr>
+    </w:p>
+    <w:p>
+      <w:pPr>
+        <w:pStyle w:val="NoSpacing"/>
+      </w:pPr>
+      <w:proofErr w:type="gramStart"/>
+      <w:r>
+        <w:t>Removes the Item (code, description, cost, quantity) from the data file</w:t>
+      </w:r>
+      <w:r>
+        <w:t>.</w:t>
+      </w:r>
+      <w:proofErr w:type="gramEnd"/>
+      <w:r>
+        <w:t xml:space="preserve"> If the item could not be found in the file,</w:t>
+      </w:r>
+      <w:r>
+        <w:t xml:space="preserve"> </w:t>
+      </w:r>
+      <w:r>
+        <w:t>the program will return the original file. If the file cannot be found it would print "Input File Failed to Open"</w:t>
+      </w:r>
+      <w:r>
+        <w:t xml:space="preserve"> </w:t>
+      </w:r>
+      <w:r>
+        <w:t>and exit the program.</w:t>
+      </w:r>
+    </w:p>
+    <w:p>
+      <w:pPr>
+        <w:pStyle w:val="NoSpacing"/>
+      </w:pPr>
+    </w:p>
+    <w:p>
+      <w:pPr>
+        <w:pStyle w:val="NoSpacing"/>
+      </w:pPr>
+      <w:proofErr w:type="spellStart"/>
+      <w:proofErr w:type="gramStart"/>
+      <w:r>
+        <w:t>setItemData</w:t>
+      </w:r>
+      <w:proofErr w:type="spellEnd"/>
+      <w:r>
+        <w:t>(</w:t>
+      </w:r>
+      <w:proofErr w:type="gramEnd"/>
+      <w:r>
+        <w:t>code, description, cost, quantity):</w:t>
+      </w:r>
+    </w:p>
+    <w:p>
+      <w:pPr>
+        <w:pStyle w:val="NoSpacing"/>
+      </w:pPr>
+    </w:p>
+    <w:p>
+      <w:pPr>
+        <w:pStyle w:val="NoSpacing"/>
+      </w:pPr>
+      <w:r>
+        <w:t xml:space="preserve">Adds a new Item </w:t>
+      </w:r>
+      <w:r>
+        <w:t>(code, description, cost, quantity)</w:t>
+      </w:r>
+      <w:r>
+        <w:t xml:space="preserve"> to a pre-existing data file. If such file is not found, a new data file is created and written to.</w:t>
+      </w:r>
+    </w:p>
+    <w:p>
+      <w:pPr>
+        <w:pStyle w:val="NoSpacing"/>
+      </w:pPr>
+    </w:p>
+    <w:p>
+      <w:pPr>
+        <w:pStyle w:val="NoSpacing"/>
+      </w:pPr>
+      <w:proofErr w:type="spellStart"/>
+      <w:proofErr w:type="gramStart"/>
+      <w:r>
+        <w:t>setAddQuantity</w:t>
+      </w:r>
+      <w:proofErr w:type="spellEnd"/>
+      <w:r>
+        <w:t>(</w:t>
+      </w:r>
+      <w:proofErr w:type="gramEnd"/>
+      <w:r>
+        <w:t>code)</w:t>
+      </w:r>
+    </w:p>
+    <w:p>
+      <w:pPr>
+        <w:pStyle w:val="NoSpacing"/>
+      </w:pPr>
+    </w:p>
+    <w:p>
+      <w:pPr>
+        <w:pStyle w:val="NoSpacing"/>
+      </w:pPr>
+      <w:proofErr w:type="gramStart"/>
+      <w:r>
+        <w:t>Increases the quantity of the Item with a code that matches the given code.</w:t>
+      </w:r>
+      <w:proofErr w:type="gramEnd"/>
+      <w:r>
+        <w:t xml:space="preserve"> If the data file could not be found the program prints “</w:t>
+      </w:r>
+      <w:r>
+        <w:t>Can't open input file</w:t>
+      </w:r>
+      <w:r>
+        <w:t>”. If the Item is not found, no changes to the data in the file are made.</w:t>
+      </w:r>
+    </w:p>
+    <w:p>
+      <w:pPr>
+        <w:pStyle w:val="NoSpacing"/>
+      </w:pPr>
+    </w:p>
+    <w:p>
+      <w:pPr>
+        <w:pStyle w:val="NoSpacing"/>
+      </w:pPr>
+      <w:proofErr w:type="spellStart"/>
+      <w:proofErr w:type="gramStart"/>
+      <w:r>
+        <w:t>set</w:t>
+      </w:r>
+      <w:r>
+        <w:t>Delete</w:t>
+      </w:r>
+      <w:r>
+        <w:t>Quantity</w:t>
+      </w:r>
+      <w:proofErr w:type="spellEnd"/>
+      <w:r>
+        <w:t>(</w:t>
+      </w:r>
+      <w:proofErr w:type="gramEnd"/>
+      <w:r>
+        <w:t>code)</w:t>
+      </w:r>
+    </w:p>
+    <w:p>
+      <w:pPr>
+        <w:pStyle w:val="NoSpacing"/>
+      </w:pPr>
+    </w:p>
+    <w:p>
+      <w:pPr>
+        <w:pStyle w:val="NoSpacing"/>
+      </w:pPr>
+      <w:proofErr w:type="gramStart"/>
+      <w:r>
+        <w:t>Decrease</w:t>
+      </w:r>
+      <w:r>
+        <w:t>s the quantity of the Item with a code that matches the given code.</w:t>
+      </w:r>
+      <w:proofErr w:type="gramEnd"/>
+      <w:r>
+        <w:t xml:space="preserve"> If the data file could not be found the program prints “</w:t>
+      </w:r>
+      <w:r>
+        <w:t>Can't open input file</w:t>
+      </w:r>
+      <w:r>
+        <w:t>”. If the Item is not found, no changes to the data in the file are made.</w:t>
+      </w:r>
+      <w:r>
+        <w:t xml:space="preserve"> </w:t>
+      </w:r>
       <w:bookmarkStart w:id="0" w:name="_GoBack"/>
       <w:bookmarkEnd w:id="0"/>
+    </w:p>
+    <w:p>
+      <w:pPr>
+        <w:pStyle w:val="NoSpacing"/>
+      </w:pPr>
     </w:p>
     <w:sectPr>
       <w:pgSz w:w="12240" w:h="15840"/>
@@ -272,6 +470,15 @@
     <w:semiHidden/>
     <w:unhideWhenUsed/>
   </w:style>
+  <w:style w:type="paragraph" w:styleId="NoSpacing">
+    <w:name w:val="No Spacing"/>
+    <w:uiPriority w:val="1"/>
+    <w:qFormat/>
+    <w:rsid w:val="004D1058"/>
+    <w:pPr>
+      <w:spacing w:after="0" w:line="240" w:lineRule="auto"/>
+    </w:pPr>
+  </w:style>
 </w:styles>
 </file>
 
@@ -462,6 +669,15 @@
     <w:semiHidden/>
     <w:unhideWhenUsed/>
   </w:style>
+  <w:style w:type="paragraph" w:styleId="NoSpacing">
+    <w:name w:val="No Spacing"/>
+    <w:uiPriority w:val="1"/>
+    <w:qFormat/>
+    <w:rsid w:val="004D1058"/>
+    <w:pPr>
+      <w:spacing w:after="0" w:line="240" w:lineRule="auto"/>
+    </w:pPr>
+  </w:style>
 </w:styles>
 </file>
 

</xml_diff>